<commit_message>
Working on project paper
</commit_message>
<xml_diff>
--- a/source/MySEProject/Documentation/ML 24-25-03 Implement Anomaly Detection Sample.docx
+++ b/source/MySEProject/Documentation/ML 24-25-03 Implement Anomaly Detection Sample.docx
@@ -242,21 +242,7 @@
         <w:rPr>
           <w:highlight w:val="yellow"/>
         </w:rPr>
-        <w:t xml:space="preserve">This study demonstrates the application of hierarchical temporal memory (HTM) via the </w:t>
-      </w:r>
-      <w:proofErr w:type="spellStart"/>
-      <w:r>
-        <w:rPr>
-          <w:highlight w:val="yellow"/>
-        </w:rPr>
-        <w:t>NeocortexAPI</w:t>
-      </w:r>
-      <w:proofErr w:type="spellEnd"/>
-      <w:r>
-        <w:rPr>
-          <w:highlight w:val="yellow"/>
-        </w:rPr>
-        <w:t xml:space="preserve"> to detect anomalies in temporal sequences, leveraging the Multi</w:t>
+        <w:t>This study demonstrates the application of hierarchical temporal memory (HTM) via the NeocortexAPI to detect anomalies in temporal sequences, leveraging the Multi</w:t>
       </w:r>
       <w:r>
         <w:rPr>
@@ -419,17 +405,7 @@
           <w:spacing w:val="-1"/>
           <w:lang w:eastAsia="x-none"/>
         </w:rPr>
-        <w:t xml:space="preserve">Anomaly means something that deviates from what is standard, normal, or expected. Anomaly detection refers to the problem of finding anomaly patterns in </w:t>
-      </w:r>
-      <w:proofErr w:type="gramStart"/>
-      <w:r>
-        <w:rPr>
-          <w:smallCaps w:val="0"/>
-          <w:noProof w:val="0"/>
-          <w:spacing w:val="-1"/>
-          <w:lang w:eastAsia="x-none"/>
-        </w:rPr>
-        <w:t>data</w:t>
+        <w:t>Anomaly means something that deviates from what is standard, normal, or expected. Anomaly detection refers to the problem of finding anomaly patterns in data</w:t>
       </w:r>
       <w:r>
         <w:rPr>
@@ -439,18 +415,7 @@
           <w:highlight w:val="yellow"/>
           <w:lang w:eastAsia="x-none"/>
         </w:rPr>
-        <w:t>(</w:t>
-      </w:r>
-      <w:proofErr w:type="gramEnd"/>
-      <w:r>
-        <w:rPr>
-          <w:smallCaps w:val="0"/>
-          <w:noProof w:val="0"/>
-          <w:spacing w:val="-1"/>
-          <w:highlight w:val="yellow"/>
-          <w:lang w:eastAsia="x-none"/>
-        </w:rPr>
-        <w:t xml:space="preserve">will add reference here </w:t>
+        <w:t xml:space="preserve">(will add reference here </w:t>
       </w:r>
       <w:hyperlink r:id="rId10" w:history="1">
         <w:r>
@@ -573,39 +538,17 @@
           <w:lang w:val="en-US"/>
         </w:rPr>
       </w:pPr>
-      <w:proofErr w:type="gramStart"/>
       <w:r>
         <w:rPr>
           <w:lang w:val="en-US"/>
         </w:rPr>
-        <w:t>Conclusion</w:t>
-      </w:r>
-      <w:proofErr w:type="gramEnd"/>
+        <w:t>Conclusion of your work</w:t>
+      </w:r>
       <w:r>
         <w:rPr>
           <w:lang w:val="en-US"/>
         </w:rPr>
-        <w:t xml:space="preserve"> of your work</w:t>
-      </w:r>
-      <w:r>
-        <w:rPr>
-          <w:lang w:val="en-US"/>
-        </w:rPr>
-        <w:t xml:space="preserve"> should be precise and concise. How was the project, what </w:t>
-      </w:r>
-      <w:proofErr w:type="gramStart"/>
-      <w:r>
-        <w:rPr>
-          <w:lang w:val="en-US"/>
-        </w:rPr>
-        <w:t>is</w:t>
-      </w:r>
-      <w:proofErr w:type="gramEnd"/>
-      <w:r>
-        <w:rPr>
-          <w:lang w:val="en-US"/>
-        </w:rPr>
-        <w:t xml:space="preserve"> done, what is the result... There can be discussion on further work and direction.</w:t>
+        <w:t xml:space="preserve"> should be precise and concise. How was the project, what is done, what is the result... There can be discussion on further work and direction.</w:t>
       </w:r>
     </w:p>
     <w:p>
@@ -718,30 +661,21 @@
     </w:p>
     <w:p>
       <w:pPr>
+        <w:pStyle w:val="Heading2"/>
+      </w:pPr>
+      <w:r>
+        <w:t>Abbreviations</w:t>
+      </w:r>
+      <w:r>
+        <w:t xml:space="preserve"> and Acronyms</w:t>
+      </w:r>
+    </w:p>
+    <w:p>
+      <w:pPr>
         <w:pStyle w:val="BodyText"/>
-        <w:rPr>
-          <w:lang w:val="en-US"/>
-        </w:rPr>
-      </w:pPr>
-      <w:r>
-        <w:t>Before</w:t>
-      </w:r>
-      <w:r>
-        <w:t xml:space="preserve"> you begin to format your paper, first write and save the content as a separate text file. </w:t>
-      </w:r>
-      <w:r>
-        <w:rPr>
-          <w:lang w:val="en-US"/>
-        </w:rPr>
-        <w:t>Complete all content and organizational editing before formatting. Please note sections A-D below for more information on proofreading, spelling and grammar.</w:t>
-      </w:r>
-    </w:p>
-    <w:p>
-      <w:pPr>
-        <w:pStyle w:val="BodyText"/>
-      </w:pPr>
-      <w:r>
-        <w:t>Keep your text and graphic files separate until after the text has been formatted and styled. Do not use hard tabs, and limit use of hard returns to only one return at the end of a paragraph. Do not add any kind of pagination anywhere in the paper. Do not number text heads-the template will do that for you.</w:t>
+      </w:pPr>
+      <w:r>
+        <w:t>Define abbreviations and acronyms the first time they are used in the text, even after they have been defined in the abstract. Abbreviations such as IEEE, SI, MKS, CGS, sc, dc, and rms do not have to be defined. Do not use abbreviations in the title or heads unless they are unavoidable.</w:t>
       </w:r>
     </w:p>
     <w:p>
@@ -749,35 +683,30 @@
         <w:pStyle w:val="Heading2"/>
       </w:pPr>
       <w:r>
+        <w:t>Units</w:t>
+      </w:r>
+    </w:p>
+    <w:p>
+      <w:pPr>
+        <w:pStyle w:val="bulletlist"/>
+      </w:pPr>
+      <w:r>
+        <w:t xml:space="preserve">Use </w:t>
+      </w:r>
+      <w:r>
+        <w:t>either</w:t>
+      </w:r>
+      <w:r>
+        <w:t xml:space="preserve"> SI (MKS) or CGS as primary units. (SI units are encouraged.) English units may be used as secondary units (in parentheses). An exception would be the use of English units as identifiers in trade, such as “3.5-inch disk drive”.</w:t>
+      </w:r>
+    </w:p>
+    <w:p>
+      <w:pPr>
+        <w:pStyle w:val="bulletlist"/>
+      </w:pPr>
+      <w:r>
         <w:lastRenderedPageBreak/>
-        <w:t>Abbreviations</w:t>
-      </w:r>
-      <w:r>
-        <w:t xml:space="preserve"> and Acronyms</w:t>
-      </w:r>
-    </w:p>
-    <w:p>
-      <w:pPr>
-        <w:pStyle w:val="BodyText"/>
-      </w:pPr>
-      <w:r>
-        <w:t xml:space="preserve">Define abbreviations and acronyms the first time they are used in the text, even after they have been defined in the abstract. Abbreviations such as IEEE, SI, MKS, CGS, </w:t>
-      </w:r>
-      <w:proofErr w:type="spellStart"/>
-      <w:r>
-        <w:t>sc</w:t>
-      </w:r>
-      <w:proofErr w:type="spellEnd"/>
-      <w:r>
-        <w:t>, dc, and rms do not have to be defined. Do not use abbreviations in the title or heads unless they are unavoidable.</w:t>
-      </w:r>
-    </w:p>
-    <w:p>
-      <w:pPr>
-        <w:pStyle w:val="Heading2"/>
-      </w:pPr>
-      <w:r>
-        <w:t>Units</w:t>
+        <w:t>Avoid combining SI and CGS units, such as current in amperes and magnetic field in oersteds. This often leads to confusion because equations do not balance dimensionally. If you must use mixed units, clearly state the units for each quantity that you use in an equation.</w:t>
       </w:r>
     </w:p>
     <w:p>
@@ -785,61 +714,7 @@
         <w:pStyle w:val="bulletlist"/>
       </w:pPr>
       <w:r>
-        <w:t xml:space="preserve">Use </w:t>
-      </w:r>
-      <w:r>
-        <w:t>either</w:t>
-      </w:r>
-      <w:r>
-        <w:t xml:space="preserve"> SI (MKS) or CGS as primary units. (SI units are encouraged.) English units may be used as secondary units (in parentheses). An exception would be the use of English units as identifiers in trade, such as “3.5-inch disk drive”.</w:t>
-      </w:r>
-    </w:p>
-    <w:p>
-      <w:pPr>
-        <w:pStyle w:val="bulletlist"/>
-      </w:pPr>
-      <w:r>
-        <w:t xml:space="preserve">Avoid combining SI and CGS units, such as current in amperes and magnetic field in </w:t>
-      </w:r>
-      <w:proofErr w:type="spellStart"/>
-      <w:r>
-        <w:t>oersteds</w:t>
-      </w:r>
-      <w:proofErr w:type="spellEnd"/>
-      <w:r>
-        <w:t>. This often leads to confusion because equations do not balance dimensionally. If you must use mixed units, clearly state the units for each quantity that you use in an equation.</w:t>
-      </w:r>
-    </w:p>
-    <w:p>
-      <w:pPr>
-        <w:pStyle w:val="bulletlist"/>
-      </w:pPr>
-      <w:r>
-        <w:t>Do not mix complete spellings and abbreviations of units: “Wb/m2” or “</w:t>
-      </w:r>
-      <w:proofErr w:type="spellStart"/>
-      <w:r>
-        <w:t>webers</w:t>
-      </w:r>
-      <w:proofErr w:type="spellEnd"/>
-      <w:r>
-        <w:t xml:space="preserve"> per square meter”, not “</w:t>
-      </w:r>
-      <w:proofErr w:type="spellStart"/>
-      <w:r>
-        <w:t>webers</w:t>
-      </w:r>
-      <w:proofErr w:type="spellEnd"/>
-      <w:r>
-        <w:t xml:space="preserve">/m2”.  Spell out units when they appear in text: “. . . a few </w:t>
-      </w:r>
-      <w:proofErr w:type="spellStart"/>
-      <w:r>
-        <w:t>henries</w:t>
-      </w:r>
-      <w:proofErr w:type="spellEnd"/>
-      <w:r>
-        <w:t>”, not “. . . a few H”.</w:t>
+        <w:t>Do not mix complete spellings and abbreviations of units: “Wb/m2” or “webers per square meter”, not “webers/m2”.  Spell out units when they appear in text: “. . . a few henries”, not “. . . a few H”.</w:t>
       </w:r>
     </w:p>
     <w:p>
@@ -1324,26 +1199,6 @@
         <w:pStyle w:val="BodyText"/>
       </w:pPr>
       <w:r>
-        <w:t>Headings, or heads, are organizational devices that guide the reader through your paper. There are two types: component heads and text heads.</w:t>
-      </w:r>
-    </w:p>
-    <w:p>
-      <w:pPr>
-        <w:pStyle w:val="BodyText"/>
-      </w:pPr>
-      <w:r>
-        <w:t xml:space="preserve">Component heads identify the different components of your paper and are not topically subordinate to each other. Examples include Acknowledgments and References and, for these, the correct style to use is “Heading 5”. Use “figure </w:t>
-      </w:r>
-      <w:r>
-        <w:lastRenderedPageBreak/>
-        <w:t>caption” for your Figure captions, and “table head” for your table title. Run-in heads, such as “Abstract”, will require you to apply a style (in this case, italic) in addition to the style provided by the drop down menu to differentiate the head from the text.</w:t>
-      </w:r>
-    </w:p>
-    <w:p>
-      <w:pPr>
-        <w:pStyle w:val="BodyText"/>
-      </w:pPr>
-      <w:r>
         <w:t>Text heads organize the topics on a relational, hierarchical basis. For example, the paper title is the primary text head because all subsequent material relates and elaborates on this one topic. If there are two or more sub-topics, the next level head (uppercase Roman numerals) should be used and, conversely, if there are not at least two sub-topics, then no subheads should be introduced. Styles named “Heading 1”, “Heading 2”, “Heading 3”, and “Heading 4” are prescribed.</w:t>
       </w:r>
     </w:p>
@@ -1453,7 +1308,14 @@
         <w:rPr>
           <w:i w:val="0"/>
         </w:rPr>
-        <w:t>Place figures and tables at the top and bottom of columns. Avoid placing them in the middle of columns. Large figures and tables may span across both columns. Figure captions should be below the figures; table heads should appear above the tables. Insert figures and tables after they are cited in the text. Use the abbreviation “Fig. 1”, even at the beginning of a sentence.</w:t>
+        <w:t xml:space="preserve">Place figures and tables at the top and bottom of columns. Avoid placing them in the middle of columns. Large figures and tables may span across both columns. Figure captions should be below the figures; table heads should appear above the tables. Insert </w:t>
+      </w:r>
+      <w:r>
+        <w:rPr>
+          <w:i w:val="0"/>
+        </w:rPr>
+        <w:lastRenderedPageBreak/>
+        <w:t>figures and tables after they are cited in the text. Use the abbreviation “Fig. 1”, even at the beginning of a sentence.</w:t>
       </w:r>
     </w:p>
     <w:p>
@@ -1743,7 +1605,7 @@
             <v:path o:extrusionok="f" gradientshapeok="t" o:connecttype="rect"/>
             <o:lock v:ext="edit" aspectratio="t"/>
           </v:shapetype>
-          <v:shape id="_x0000_i1026" type="#_x0000_t75" style="width:228.75pt;height:31.5pt" o:bordertopcolor="this" o:borderleftcolor="this" o:borderbottomcolor="this" o:borderrightcolor="this">
+          <v:shape id="_x0000_i1026" type="#_x0000_t75" style="width:228.9pt;height:31.25pt" o:bordertopcolor="this" o:borderleftcolor="this" o:borderbottomcolor="this" o:borderrightcolor="this">
             <v:imagedata r:id="rId11" o:title=""/>
             <w10:bordertop type="single" width="8"/>
             <w10:borderleft type="single" width="8"/>
@@ -1809,15 +1671,7 @@
         <w:jc w:val="both"/>
       </w:pPr>
       <w:r>
-        <w:t xml:space="preserve">      Referencing </w:t>
-      </w:r>
-      <w:proofErr w:type="gramStart"/>
-      <w:r>
-        <w:t>Code</w:t>
-      </w:r>
-      <w:proofErr w:type="gramEnd"/>
-      <w:r>
-        <w:t xml:space="preserve"> in your text should be avoid</w:t>
+        <w:t xml:space="preserve">      Referencing Code in your text should be avoid</w:t>
       </w:r>
       <w:r>
         <w:t>ed</w:t>
@@ -1922,15 +1776,7 @@
         <w:jc w:val="both"/>
       </w:pPr>
       <w:r>
-        <w:t xml:space="preserve">Do not pass </w:t>
-      </w:r>
-      <w:proofErr w:type="gramStart"/>
-      <w:r>
-        <w:t>code</w:t>
-      </w:r>
-      <w:proofErr w:type="gramEnd"/>
-      <w:r>
-        <w:t xml:space="preserve"> as image. When referring to variable in </w:t>
+        <w:t xml:space="preserve">Do not pass code as image. When referring to variable in </w:t>
       </w:r>
       <w:r>
         <w:fldChar w:fldCharType="begin"/>
@@ -1952,15 +1798,7 @@
         <w:fldChar w:fldCharType="end"/>
       </w:r>
       <w:r>
-        <w:t xml:space="preserve">, italics should be </w:t>
-      </w:r>
-      <w:proofErr w:type="gramStart"/>
-      <w:r>
-        <w:t>used</w:t>
-      </w:r>
-      <w:proofErr w:type="gramEnd"/>
-      <w:r>
-        <w:t xml:space="preserve"> </w:t>
+        <w:t xml:space="preserve">, italics should be used </w:t>
       </w:r>
       <w:r>
         <w:t xml:space="preserve">for example </w:t>
@@ -2033,7 +1871,6 @@
         <w:t xml:space="preserve">Unit Test </w:t>
       </w:r>
       <w:hyperlink r:id="rId12" w:anchor="L34-L49" w:history="1">
-        <w:proofErr w:type="spellStart"/>
         <w:r>
           <w:rPr>
             <w:rStyle w:val="Hyperlink"/>
@@ -2041,7 +1878,6 @@
           </w:rPr>
           <w:t>EncodeDateTimeTest</w:t>
         </w:r>
-        <w:proofErr w:type="spellEnd"/>
       </w:hyperlink>
       <w:bookmarkEnd w:id="3"/>
     </w:p>
@@ -2165,7 +2001,6 @@
       <w:r>
         <w:t>”. Avoid the stilted expression “</w:t>
       </w:r>
-      <w:proofErr w:type="spellStart"/>
       <w:r>
         <w:rPr>
           <w:lang w:val="en-US"/>
@@ -2173,11 +2008,7 @@
         <w:t>o</w:t>
       </w:r>
       <w:r>
-        <w:t>ne</w:t>
-      </w:r>
-      <w:proofErr w:type="spellEnd"/>
-      <w:r>
-        <w:t xml:space="preserve"> of us (R. B. G.) thanks </w:t>
+        <w:t xml:space="preserve">ne of us (R. B. G.) thanks </w:t>
       </w:r>
       <w:r>
         <w:t>...</w:t>
@@ -2417,7 +2248,6 @@
           <w:szCs w:val="20"/>
           <w:lang w:eastAsia="x-none"/>
         </w:rPr>
-        <w:lastRenderedPageBreak/>
         <w:t>This report</w:t>
       </w:r>
       <w:r>
@@ -2509,20 +2339,7 @@
           <w:szCs w:val="20"/>
           <w:lang w:val="x-none" w:eastAsia="x-none"/>
         </w:rPr>
-        <w:t xml:space="preserve">moved from your </w:t>
-      </w:r>
-      <w:r>
-        <w:rPr>
-          <w:rFonts w:eastAsia="SimSun"/>
-          <w:b/>
-          <w:noProof w:val="0"/>
-          <w:color w:val="FF0000"/>
-          <w:spacing w:val="-1"/>
-          <w:sz w:val="20"/>
-          <w:szCs w:val="20"/>
-          <w:lang w:val="x-none" w:eastAsia="x-none"/>
-        </w:rPr>
-        <w:t>report</w:t>
+        <w:t>moved from your report</w:t>
       </w:r>
       <w:r>
         <w:rPr>
@@ -2818,7 +2635,7 @@
                 <v:path o:extrusionok="f" gradientshapeok="t" o:connecttype="rect"/>
                 <o:lock v:ext="edit" aspectratio="t"/>
               </v:shapetype>
-              <v:shape id="Grafik 4" o:spid="_x0000_i1025" type="#_x0000_t75" style="width:96pt;height:49.5pt;visibility:visible">
+              <v:shape id="Grafik 4" o:spid="_x0000_i1025" type="#_x0000_t75" style="width:95.75pt;height:49.6pt;visibility:visible">
                 <v:imagedata r:id="rId1" o:title=""/>
               </v:shape>
             </w:pict>

</xml_diff>

<commit_message>
changes in Paper and presentation
</commit_message>
<xml_diff>
--- a/source/MySEProject/Documentation/ML 24-25-03 Implement Anomaly Detection Sample.docx
+++ b/source/MySEProject/Documentation/ML 24-25-03 Implement Anomaly Detection Sample.docx
@@ -2094,19 +2094,7 @@
         <w:pStyle w:val="BodyText"/>
       </w:pPr>
       <w:r>
-        <w:t>Unless there are six au</w:t>
-      </w:r>
-      <w:r>
-        <w:t>thors or more give all authors</w:t>
-      </w:r>
-      <w:r>
-        <w:rPr>
-          <w:lang w:val="en-US"/>
-        </w:rPr>
-        <w:t xml:space="preserve">’ </w:t>
-      </w:r>
-      <w:r>
-        <w:t>names; do not use “et al.”. Papers that have not been published, even if they have been submitted for publication, should be cited as “unpublished” [4]. Papers that have been accepted for publication should be cited as “in press” [5]. Capitalize only the first word in a paper title, except for proper nouns and element symbols.</w:t>
+        <w:t>a paper title, except for proper nouns and element symbols.</w:t>
       </w:r>
     </w:p>
     <w:p>

</xml_diff>